<commit_message>
Update from pilot notes
</commit_message>
<xml_diff>
--- a/Study 1 Materials/Study 1 Supplemental Materials.docx
+++ b/Study 1 Materials/Study 1 Supplemental Materials.docx
@@ -1,6 +1,6 @@
 
 <file path=word/document.xml><?xml version="1.0" encoding="utf-8"?>
-<w:document xmlns:wpc="http://schemas.microsoft.com/office/word/2010/wordprocessingCanvas" xmlns:cx="http://schemas.microsoft.com/office/drawing/2014/chartex" xmlns:cx1="http://schemas.microsoft.com/office/drawing/2015/9/8/chartex" xmlns:cx2="http://schemas.microsoft.com/office/drawing/2015/10/21/chartex" xmlns:cx3="http://schemas.microsoft.com/office/drawing/2016/5/9/chartex" xmlns:cx4="http://schemas.microsoft.com/office/drawing/2016/5/10/chartex" xmlns:cx5="http://schemas.microsoft.com/office/drawing/2016/5/11/chartex" xmlns:cx6="http://schemas.microsoft.com/office/drawing/2016/5/12/chartex" xmlns:cx7="http://schemas.microsoft.com/office/drawing/2016/5/13/chartex" xmlns:cx8="http://schemas.microsoft.com/office/drawing/2016/5/14/chartex" xmlns:mc="http://schemas.openxmlformats.org/markup-compatibility/2006" xmlns:aink="http://schemas.microsoft.com/office/drawing/2016/ink" xmlns:am3d="http://schemas.microsoft.com/office/drawing/2017/model3d" xmlns:o="urn:schemas-microsoft-com:office:office" xmlns:oel="http://schemas.microsoft.com/office/2019/extlst" xmlns:r="http://schemas.openxmlformats.org/officeDocument/2006/relationships" xmlns:m="http://schemas.openxmlformats.org/officeDocument/2006/math" xmlns:v="urn:schemas-microsoft-com:vml" xmlns:wp14="http://schemas.microsoft.com/office/word/2010/wordprocessingDrawing" xmlns:wp="http://schemas.openxmlformats.org/drawingml/2006/wordprocessingDrawing" xmlns:w10="urn:schemas-microsoft-com:office:word" xmlns:w="http://schemas.openxmlformats.org/wordprocessingml/2006/main" xmlns:w14="http://schemas.microsoft.com/office/word/2010/wordml" xmlns:w15="http://schemas.microsoft.com/office/word/2012/wordml" xmlns:w16cex="http://schemas.microsoft.com/office/word/2018/wordml/cex" xmlns:w16cid="http://schemas.microsoft.com/office/word/2016/wordml/cid" xmlns:w16="http://schemas.microsoft.com/office/word/2018/wordml" xmlns:w16sdtdh="http://schemas.microsoft.com/office/word/2020/wordml/sdtdatahash" xmlns:w16se="http://schemas.microsoft.com/office/word/2015/wordml/symex" xmlns:wpg="http://schemas.microsoft.com/office/word/2010/wordprocessingGroup" xmlns:wpi="http://schemas.microsoft.com/office/word/2010/wordprocessingInk" xmlns:wne="http://schemas.microsoft.com/office/word/2006/wordml" xmlns:wps="http://schemas.microsoft.com/office/word/2010/wordprocessingShape" mc:Ignorable="w14 w15 w16se w16cid w16 w16cex w16sdtdh wp14">
+<w:document xmlns:wpc="http://schemas.microsoft.com/office/word/2010/wordprocessingCanvas" xmlns:cx="http://schemas.microsoft.com/office/drawing/2014/chartex" xmlns:cx1="http://schemas.microsoft.com/office/drawing/2015/9/8/chartex" xmlns:cx2="http://schemas.microsoft.com/office/drawing/2015/10/21/chartex" xmlns:cx3="http://schemas.microsoft.com/office/drawing/2016/5/9/chartex" xmlns:cx4="http://schemas.microsoft.com/office/drawing/2016/5/10/chartex" xmlns:cx5="http://schemas.microsoft.com/office/drawing/2016/5/11/chartex" xmlns:cx6="http://schemas.microsoft.com/office/drawing/2016/5/12/chartex" xmlns:cx7="http://schemas.microsoft.com/office/drawing/2016/5/13/chartex" xmlns:cx8="http://schemas.microsoft.com/office/drawing/2016/5/14/chartex" xmlns:mc="http://schemas.openxmlformats.org/markup-compatibility/2006" xmlns:aink="http://schemas.microsoft.com/office/drawing/2016/ink" xmlns:am3d="http://schemas.microsoft.com/office/drawing/2017/model3d" xmlns:o="urn:schemas-microsoft-com:office:office" xmlns:oel="http://schemas.microsoft.com/office/2019/extlst" xmlns:r="http://schemas.openxmlformats.org/officeDocument/2006/relationships" xmlns:m="http://schemas.openxmlformats.org/officeDocument/2006/math" xmlns:v="urn:schemas-microsoft-com:vml" xmlns:wp14="http://schemas.microsoft.com/office/word/2010/wordprocessingDrawing" xmlns:wp="http://schemas.openxmlformats.org/drawingml/2006/wordprocessingDrawing" xmlns:w10="urn:schemas-microsoft-com:office:word" xmlns:w="http://schemas.openxmlformats.org/wordprocessingml/2006/main" xmlns:w14="http://schemas.microsoft.com/office/word/2010/wordml" xmlns:w15="http://schemas.microsoft.com/office/word/2012/wordml" xmlns:w16cex="http://schemas.microsoft.com/office/word/2018/wordml/cex" xmlns:w16cid="http://schemas.microsoft.com/office/word/2016/wordml/cid" xmlns:w16="http://schemas.microsoft.com/office/word/2018/wordml" xmlns:w16du="http://schemas.microsoft.com/office/word/2023/wordml/word16du" xmlns:w16sdtdh="http://schemas.microsoft.com/office/word/2020/wordml/sdtdatahash" xmlns:w16se="http://schemas.microsoft.com/office/word/2015/wordml/symex" xmlns:wpg="http://schemas.microsoft.com/office/word/2010/wordprocessingGroup" xmlns:wpi="http://schemas.microsoft.com/office/word/2010/wordprocessingInk" xmlns:wne="http://schemas.microsoft.com/office/word/2006/wordml" xmlns:wps="http://schemas.microsoft.com/office/word/2010/wordprocessingShape" mc:Ignorable="w14 w15 w16se w16cid w16 w16cex w16sdtdh wp14">
   <w:body>
     <w:p>
       <w:pPr>
@@ -1195,7 +1195,21 @@
               <w:rPr>
                 <w:rFonts w:cs="Times New Roman"/>
               </w:rPr>
-              <w:t>4) Chan Gratitude List</w:t>
+              <w:t xml:space="preserve">4) </w:t>
+            </w:r>
+            <w:proofErr w:type="spellStart"/>
+            <w:r>
+              <w:rPr>
+                <w:rFonts w:cs="Times New Roman"/>
+              </w:rPr>
+              <w:t>Naikan</w:t>
+            </w:r>
+            <w:proofErr w:type="spellEnd"/>
+            <w:r>
+              <w:rPr>
+                <w:rFonts w:cs="Times New Roman"/>
+              </w:rPr>
+              <w:t xml:space="preserve"> Gratitude List</w:t>
             </w:r>
           </w:p>
         </w:tc>
@@ -1874,7 +1888,21 @@
               <w:rPr>
                 <w:rFonts w:cs="Times New Roman"/>
               </w:rPr>
-              <w:t>4) Chan Gratitude List</w:t>
+              <w:t xml:space="preserve">4) </w:t>
+            </w:r>
+            <w:proofErr w:type="spellStart"/>
+            <w:r>
+              <w:rPr>
+                <w:rFonts w:cs="Times New Roman"/>
+              </w:rPr>
+              <w:t>Naikan</w:t>
+            </w:r>
+            <w:proofErr w:type="spellEnd"/>
+            <w:r>
+              <w:rPr>
+                <w:rFonts w:cs="Times New Roman"/>
+              </w:rPr>
+              <w:t xml:space="preserve"> Gratitude List</w:t>
             </w:r>
           </w:p>
         </w:tc>
@@ -2553,7 +2581,21 @@
               <w:rPr>
                 <w:rFonts w:cs="Times New Roman"/>
               </w:rPr>
-              <w:t>4) Chan Gratitude List</w:t>
+              <w:t xml:space="preserve">4) </w:t>
+            </w:r>
+            <w:proofErr w:type="spellStart"/>
+            <w:r>
+              <w:rPr>
+                <w:rFonts w:cs="Times New Roman"/>
+              </w:rPr>
+              <w:t>Naikan</w:t>
+            </w:r>
+            <w:proofErr w:type="spellEnd"/>
+            <w:r>
+              <w:rPr>
+                <w:rFonts w:cs="Times New Roman"/>
+              </w:rPr>
+              <w:t xml:space="preserve"> Gratitude List</w:t>
             </w:r>
           </w:p>
         </w:tc>
@@ -3232,7 +3274,21 @@
               <w:rPr>
                 <w:rFonts w:cs="Times New Roman"/>
               </w:rPr>
-              <w:t>4) Chan Gratitude List</w:t>
+              <w:t xml:space="preserve">4) </w:t>
+            </w:r>
+            <w:proofErr w:type="spellStart"/>
+            <w:r>
+              <w:rPr>
+                <w:rFonts w:cs="Times New Roman"/>
+              </w:rPr>
+              <w:t>Naikan</w:t>
+            </w:r>
+            <w:proofErr w:type="spellEnd"/>
+            <w:r>
+              <w:rPr>
+                <w:rFonts w:cs="Times New Roman"/>
+              </w:rPr>
+              <w:t xml:space="preserve"> Gratitude List</w:t>
             </w:r>
           </w:p>
         </w:tc>
@@ -3951,7 +4007,21 @@
               <w:rPr>
                 <w:rFonts w:cs="Times New Roman"/>
               </w:rPr>
-              <w:t>3) Gratitude List/Chan Gratitude List</w:t>
+              <w:t>3) Gratitude List/</w:t>
+            </w:r>
+            <w:proofErr w:type="spellStart"/>
+            <w:r>
+              <w:rPr>
+                <w:rFonts w:cs="Times New Roman"/>
+              </w:rPr>
+              <w:t>Naikan</w:t>
+            </w:r>
+            <w:proofErr w:type="spellEnd"/>
+            <w:r>
+              <w:rPr>
+                <w:rFonts w:cs="Times New Roman"/>
+              </w:rPr>
+              <w:t xml:space="preserve"> Gratitude List</w:t>
             </w:r>
           </w:p>
         </w:tc>
@@ -4317,7 +4387,21 @@
               <w:rPr>
                 <w:rFonts w:cs="Times New Roman"/>
               </w:rPr>
-              <w:t>6) Gratitude Letter/Chan Gratitude List</w:t>
+              <w:t>6) Gratitude Letter/</w:t>
+            </w:r>
+            <w:proofErr w:type="spellStart"/>
+            <w:r>
+              <w:rPr>
+                <w:rFonts w:cs="Times New Roman"/>
+              </w:rPr>
+              <w:t>Naikan</w:t>
+            </w:r>
+            <w:proofErr w:type="spellEnd"/>
+            <w:r>
+              <w:rPr>
+                <w:rFonts w:cs="Times New Roman"/>
+              </w:rPr>
+              <w:t xml:space="preserve"> Gratitude List</w:t>
             </w:r>
           </w:p>
         </w:tc>
@@ -4555,7 +4639,21 @@
                 <w:rFonts w:cs="Times New Roman"/>
               </w:rPr>
               <w:lastRenderedPageBreak/>
-              <w:t>8) Gratitude Text/Chan Gratitude List</w:t>
+              <w:t>8) Gratitude Text/</w:t>
+            </w:r>
+            <w:proofErr w:type="spellStart"/>
+            <w:r>
+              <w:rPr>
+                <w:rFonts w:cs="Times New Roman"/>
+              </w:rPr>
+              <w:t>Naikan</w:t>
+            </w:r>
+            <w:proofErr w:type="spellEnd"/>
+            <w:r>
+              <w:rPr>
+                <w:rFonts w:cs="Times New Roman"/>
+              </w:rPr>
+              <w:t xml:space="preserve"> Gratitude List</w:t>
             </w:r>
           </w:p>
         </w:tc>
@@ -4820,7 +4918,27 @@
               <w:rPr>
                 <w:rFonts w:cs="Times New Roman"/>
               </w:rPr>
-              <w:t>10) Chan Gratitude List/Mental Subtraction Task</w:t>
+              <w:t xml:space="preserve">10) </w:t>
+            </w:r>
+            <w:proofErr w:type="spellStart"/>
+            <w:r>
+              <w:rPr>
+                <w:rFonts w:cs="Times New Roman"/>
+              </w:rPr>
+              <w:t>Naikan</w:t>
+            </w:r>
+            <w:proofErr w:type="spellEnd"/>
+            <w:r>
+              <w:rPr>
+                <w:rFonts w:cs="Times New Roman"/>
+              </w:rPr>
+              <w:t xml:space="preserve"> Gratitude List</w:t>
+            </w:r>
+            <w:r>
+              <w:rPr>
+                <w:rFonts w:cs="Times New Roman"/>
+              </w:rPr>
+              <w:t>/Mental Subtraction Task</w:t>
             </w:r>
           </w:p>
         </w:tc>
@@ -6655,7 +6773,21 @@
               <w:rPr>
                 <w:rFonts w:cs="Times New Roman"/>
               </w:rPr>
-              <w:t>4) Chan Gratitude List</w:t>
+              <w:t xml:space="preserve">4) </w:t>
+            </w:r>
+            <w:proofErr w:type="spellStart"/>
+            <w:r>
+              <w:rPr>
+                <w:rFonts w:cs="Times New Roman"/>
+              </w:rPr>
+              <w:t>Naikan</w:t>
+            </w:r>
+            <w:proofErr w:type="spellEnd"/>
+            <w:r>
+              <w:rPr>
+                <w:rFonts w:cs="Times New Roman"/>
+              </w:rPr>
+              <w:t xml:space="preserve"> Gratitude List</w:t>
             </w:r>
           </w:p>
         </w:tc>
@@ -7334,7 +7466,21 @@
               <w:rPr>
                 <w:rFonts w:cs="Times New Roman"/>
               </w:rPr>
-              <w:t>4) Chan Gratitude List</w:t>
+              <w:t xml:space="preserve">4) </w:t>
+            </w:r>
+            <w:proofErr w:type="spellStart"/>
+            <w:r>
+              <w:rPr>
+                <w:rFonts w:cs="Times New Roman"/>
+              </w:rPr>
+              <w:t>Naikan</w:t>
+            </w:r>
+            <w:proofErr w:type="spellEnd"/>
+            <w:r>
+              <w:rPr>
+                <w:rFonts w:cs="Times New Roman"/>
+              </w:rPr>
+              <w:t xml:space="preserve"> Gratitude List</w:t>
             </w:r>
           </w:p>
         </w:tc>
@@ -8013,7 +8159,21 @@
               <w:rPr>
                 <w:rFonts w:cs="Times New Roman"/>
               </w:rPr>
-              <w:t>4) Chan Gratitude List</w:t>
+              <w:t xml:space="preserve">4) </w:t>
+            </w:r>
+            <w:proofErr w:type="spellStart"/>
+            <w:r>
+              <w:rPr>
+                <w:rFonts w:cs="Times New Roman"/>
+              </w:rPr>
+              <w:t>Naikan</w:t>
+            </w:r>
+            <w:proofErr w:type="spellEnd"/>
+            <w:r>
+              <w:rPr>
+                <w:rFonts w:cs="Times New Roman"/>
+              </w:rPr>
+              <w:t xml:space="preserve"> Gratitude List</w:t>
             </w:r>
           </w:p>
         </w:tc>
@@ -8692,7 +8852,21 @@
               <w:rPr>
                 <w:rFonts w:cs="Times New Roman"/>
               </w:rPr>
-              <w:t>4) Chan Gratitude List</w:t>
+              <w:t xml:space="preserve">4) </w:t>
+            </w:r>
+            <w:proofErr w:type="spellStart"/>
+            <w:r>
+              <w:rPr>
+                <w:rFonts w:cs="Times New Roman"/>
+              </w:rPr>
+              <w:t>Naikan</w:t>
+            </w:r>
+            <w:proofErr w:type="spellEnd"/>
+            <w:r>
+              <w:rPr>
+                <w:rFonts w:cs="Times New Roman"/>
+              </w:rPr>
+              <w:t xml:space="preserve"> Gratitude List</w:t>
             </w:r>
           </w:p>
         </w:tc>
@@ -9428,7 +9602,21 @@
                 <w:rFonts w:cs="Times New Roman"/>
               </w:rPr>
               <w:lastRenderedPageBreak/>
-              <w:t>3) Gratitude List/Chan Gratitude List</w:t>
+              <w:t>3) Gratitude List/</w:t>
+            </w:r>
+            <w:proofErr w:type="spellStart"/>
+            <w:r>
+              <w:rPr>
+                <w:rFonts w:cs="Times New Roman"/>
+              </w:rPr>
+              <w:t>Naikan</w:t>
+            </w:r>
+            <w:proofErr w:type="spellEnd"/>
+            <w:r>
+              <w:rPr>
+                <w:rFonts w:cs="Times New Roman"/>
+              </w:rPr>
+              <w:t xml:space="preserve"> Gratitude List</w:t>
             </w:r>
           </w:p>
         </w:tc>
@@ -9794,7 +9982,21 @@
               <w:rPr>
                 <w:rFonts w:cs="Times New Roman"/>
               </w:rPr>
-              <w:t>6) Gratitude Letter/Chan Gratitude List</w:t>
+              <w:t>6) Gratitude Letter/</w:t>
+            </w:r>
+            <w:proofErr w:type="spellStart"/>
+            <w:r>
+              <w:rPr>
+                <w:rFonts w:cs="Times New Roman"/>
+              </w:rPr>
+              <w:t>Naikan</w:t>
+            </w:r>
+            <w:proofErr w:type="spellEnd"/>
+            <w:r>
+              <w:rPr>
+                <w:rFonts w:cs="Times New Roman"/>
+              </w:rPr>
+              <w:t xml:space="preserve"> Gratitude List</w:t>
             </w:r>
           </w:p>
         </w:tc>
@@ -10031,7 +10233,21 @@
               <w:rPr>
                 <w:rFonts w:cs="Times New Roman"/>
               </w:rPr>
-              <w:t>8) Gratitude Text/Chan Gratitude List</w:t>
+              <w:t>8) Gratitude Text/</w:t>
+            </w:r>
+            <w:proofErr w:type="spellStart"/>
+            <w:r>
+              <w:rPr>
+                <w:rFonts w:cs="Times New Roman"/>
+              </w:rPr>
+              <w:t>Naikan</w:t>
+            </w:r>
+            <w:proofErr w:type="spellEnd"/>
+            <w:r>
+              <w:rPr>
+                <w:rFonts w:cs="Times New Roman"/>
+              </w:rPr>
+              <w:t xml:space="preserve"> Gratitude List</w:t>
             </w:r>
           </w:p>
         </w:tc>
@@ -10296,7 +10512,27 @@
               <w:rPr>
                 <w:rFonts w:cs="Times New Roman"/>
               </w:rPr>
-              <w:t>10) Chan Gratitude List/Mental Subtraction Task</w:t>
+              <w:t xml:space="preserve">10) </w:t>
+            </w:r>
+            <w:proofErr w:type="spellStart"/>
+            <w:r>
+              <w:rPr>
+                <w:rFonts w:cs="Times New Roman"/>
+              </w:rPr>
+              <w:t>Naikan</w:t>
+            </w:r>
+            <w:proofErr w:type="spellEnd"/>
+            <w:r>
+              <w:rPr>
+                <w:rFonts w:cs="Times New Roman"/>
+              </w:rPr>
+              <w:t xml:space="preserve"> Gratitude List</w:t>
+            </w:r>
+            <w:r>
+              <w:rPr>
+                <w:rFonts w:cs="Times New Roman"/>
+              </w:rPr>
+              <w:t>/Mental Subtraction Task</w:t>
             </w:r>
           </w:p>
         </w:tc>
@@ -12132,7 +12368,21 @@
               <w:rPr>
                 <w:rFonts w:cs="Times New Roman"/>
               </w:rPr>
-              <w:t>4) Chan Gratitude List</w:t>
+              <w:t xml:space="preserve">4) </w:t>
+            </w:r>
+            <w:proofErr w:type="spellStart"/>
+            <w:r>
+              <w:rPr>
+                <w:rFonts w:cs="Times New Roman"/>
+              </w:rPr>
+              <w:t>Naikan</w:t>
+            </w:r>
+            <w:proofErr w:type="spellEnd"/>
+            <w:r>
+              <w:rPr>
+                <w:rFonts w:cs="Times New Roman"/>
+              </w:rPr>
+              <w:t xml:space="preserve"> Gratitude List</w:t>
             </w:r>
           </w:p>
         </w:tc>
@@ -12811,7 +13061,21 @@
               <w:rPr>
                 <w:rFonts w:cs="Times New Roman"/>
               </w:rPr>
-              <w:t>4) Chan Gratitude List</w:t>
+              <w:t xml:space="preserve">4) </w:t>
+            </w:r>
+            <w:proofErr w:type="spellStart"/>
+            <w:r>
+              <w:rPr>
+                <w:rFonts w:cs="Times New Roman"/>
+              </w:rPr>
+              <w:t>Naikan</w:t>
+            </w:r>
+            <w:proofErr w:type="spellEnd"/>
+            <w:r>
+              <w:rPr>
+                <w:rFonts w:cs="Times New Roman"/>
+              </w:rPr>
+              <w:t xml:space="preserve"> Gratitude List</w:t>
             </w:r>
           </w:p>
         </w:tc>
@@ -13490,7 +13754,21 @@
               <w:rPr>
                 <w:rFonts w:cs="Times New Roman"/>
               </w:rPr>
-              <w:t>4) Chan Gratitude List</w:t>
+              <w:t xml:space="preserve">4) </w:t>
+            </w:r>
+            <w:proofErr w:type="spellStart"/>
+            <w:r>
+              <w:rPr>
+                <w:rFonts w:cs="Times New Roman"/>
+              </w:rPr>
+              <w:t>Naikan</w:t>
+            </w:r>
+            <w:proofErr w:type="spellEnd"/>
+            <w:r>
+              <w:rPr>
+                <w:rFonts w:cs="Times New Roman"/>
+              </w:rPr>
+              <w:t xml:space="preserve"> Gratitude List</w:t>
             </w:r>
           </w:p>
         </w:tc>
@@ -14169,7 +14447,21 @@
               <w:rPr>
                 <w:rFonts w:cs="Times New Roman"/>
               </w:rPr>
-              <w:t>4) Chan Gratitude List</w:t>
+              <w:t xml:space="preserve">4) </w:t>
+            </w:r>
+            <w:proofErr w:type="spellStart"/>
+            <w:r>
+              <w:rPr>
+                <w:rFonts w:cs="Times New Roman"/>
+              </w:rPr>
+              <w:t>Naikan</w:t>
+            </w:r>
+            <w:proofErr w:type="spellEnd"/>
+            <w:r>
+              <w:rPr>
+                <w:rFonts w:cs="Times New Roman"/>
+              </w:rPr>
+              <w:t xml:space="preserve"> Gratitude List</w:t>
             </w:r>
           </w:p>
         </w:tc>
@@ -14889,7 +15181,21 @@
               <w:rPr>
                 <w:rFonts w:cs="Times New Roman"/>
               </w:rPr>
-              <w:t>3) Gratitude List/Chan Gratitude List</w:t>
+              <w:t>3) Gratitude List/</w:t>
+            </w:r>
+            <w:proofErr w:type="spellStart"/>
+            <w:r>
+              <w:rPr>
+                <w:rFonts w:cs="Times New Roman"/>
+              </w:rPr>
+              <w:t>Naikan</w:t>
+            </w:r>
+            <w:proofErr w:type="spellEnd"/>
+            <w:r>
+              <w:rPr>
+                <w:rFonts w:cs="Times New Roman"/>
+              </w:rPr>
+              <w:t xml:space="preserve"> Gratitude List</w:t>
             </w:r>
           </w:p>
         </w:tc>
@@ -15255,7 +15561,21 @@
               <w:rPr>
                 <w:rFonts w:cs="Times New Roman"/>
               </w:rPr>
-              <w:t>6) Gratitude Letter/Chan Gratitude List</w:t>
+              <w:t>6) Gratitude Letter/</w:t>
+            </w:r>
+            <w:proofErr w:type="spellStart"/>
+            <w:r>
+              <w:rPr>
+                <w:rFonts w:cs="Times New Roman"/>
+              </w:rPr>
+              <w:t>Naikan</w:t>
+            </w:r>
+            <w:proofErr w:type="spellEnd"/>
+            <w:r>
+              <w:rPr>
+                <w:rFonts w:cs="Times New Roman"/>
+              </w:rPr>
+              <w:t xml:space="preserve"> Gratitude List</w:t>
             </w:r>
           </w:p>
         </w:tc>
@@ -15492,7 +15812,21 @@
               <w:rPr>
                 <w:rFonts w:cs="Times New Roman"/>
               </w:rPr>
-              <w:t>8) Gratitude Text/Chan Gratitude List</w:t>
+              <w:t>8) Gratitude Text/</w:t>
+            </w:r>
+            <w:proofErr w:type="spellStart"/>
+            <w:r>
+              <w:rPr>
+                <w:rFonts w:cs="Times New Roman"/>
+              </w:rPr>
+              <w:t>Naikan</w:t>
+            </w:r>
+            <w:proofErr w:type="spellEnd"/>
+            <w:r>
+              <w:rPr>
+                <w:rFonts w:cs="Times New Roman"/>
+              </w:rPr>
+              <w:t xml:space="preserve"> Gratitude List</w:t>
             </w:r>
           </w:p>
         </w:tc>
@@ -15757,7 +16091,27 @@
               <w:rPr>
                 <w:rFonts w:cs="Times New Roman"/>
               </w:rPr>
-              <w:t>10) Chan Gratitude List/Mental Subtraction Task</w:t>
+              <w:t xml:space="preserve">10) </w:t>
+            </w:r>
+            <w:proofErr w:type="spellStart"/>
+            <w:r>
+              <w:rPr>
+                <w:rFonts w:cs="Times New Roman"/>
+              </w:rPr>
+              <w:t>Naikan</w:t>
+            </w:r>
+            <w:proofErr w:type="spellEnd"/>
+            <w:r>
+              <w:rPr>
+                <w:rFonts w:cs="Times New Roman"/>
+              </w:rPr>
+              <w:t xml:space="preserve"> Gratitude List</w:t>
+            </w:r>
+            <w:r>
+              <w:rPr>
+                <w:rFonts w:cs="Times New Roman"/>
+              </w:rPr>
+              <w:t>/Mental Subtraction Task</w:t>
             </w:r>
           </w:p>
         </w:tc>
@@ -17595,7 +17949,21 @@
               <w:rPr>
                 <w:rFonts w:cs="Times New Roman"/>
               </w:rPr>
-              <w:t>4) Chan Gratitude List</w:t>
+              <w:t xml:space="preserve">4) </w:t>
+            </w:r>
+            <w:proofErr w:type="spellStart"/>
+            <w:r>
+              <w:rPr>
+                <w:rFonts w:cs="Times New Roman"/>
+              </w:rPr>
+              <w:t>Naikan</w:t>
+            </w:r>
+            <w:proofErr w:type="spellEnd"/>
+            <w:r>
+              <w:rPr>
+                <w:rFonts w:cs="Times New Roman"/>
+              </w:rPr>
+              <w:t xml:space="preserve"> Gratitude List</w:t>
             </w:r>
           </w:p>
         </w:tc>
@@ -18274,7 +18642,21 @@
               <w:rPr>
                 <w:rFonts w:cs="Times New Roman"/>
               </w:rPr>
-              <w:t>4) Chan Gratitude List</w:t>
+              <w:t xml:space="preserve">4) </w:t>
+            </w:r>
+            <w:proofErr w:type="spellStart"/>
+            <w:r>
+              <w:rPr>
+                <w:rFonts w:cs="Times New Roman"/>
+              </w:rPr>
+              <w:t>Naikan</w:t>
+            </w:r>
+            <w:proofErr w:type="spellEnd"/>
+            <w:r>
+              <w:rPr>
+                <w:rFonts w:cs="Times New Roman"/>
+              </w:rPr>
+              <w:t xml:space="preserve"> Gratitude List</w:t>
             </w:r>
           </w:p>
         </w:tc>
@@ -18953,7 +19335,21 @@
               <w:rPr>
                 <w:rFonts w:cs="Times New Roman"/>
               </w:rPr>
-              <w:t>4) Chan Gratitude List</w:t>
+              <w:t xml:space="preserve">4) </w:t>
+            </w:r>
+            <w:proofErr w:type="spellStart"/>
+            <w:r>
+              <w:rPr>
+                <w:rFonts w:cs="Times New Roman"/>
+              </w:rPr>
+              <w:t>Naikan</w:t>
+            </w:r>
+            <w:proofErr w:type="spellEnd"/>
+            <w:r>
+              <w:rPr>
+                <w:rFonts w:cs="Times New Roman"/>
+              </w:rPr>
+              <w:t xml:space="preserve"> Gratitude List</w:t>
             </w:r>
           </w:p>
         </w:tc>
@@ -19632,7 +20028,21 @@
               <w:rPr>
                 <w:rFonts w:cs="Times New Roman"/>
               </w:rPr>
-              <w:t>4) Chan Gratitude List</w:t>
+              <w:t xml:space="preserve">4) </w:t>
+            </w:r>
+            <w:proofErr w:type="spellStart"/>
+            <w:r>
+              <w:rPr>
+                <w:rFonts w:cs="Times New Roman"/>
+              </w:rPr>
+              <w:t>Naikan</w:t>
+            </w:r>
+            <w:proofErr w:type="spellEnd"/>
+            <w:r>
+              <w:rPr>
+                <w:rFonts w:cs="Times New Roman"/>
+              </w:rPr>
+              <w:t xml:space="preserve"> Gratitude List</w:t>
             </w:r>
           </w:p>
         </w:tc>
@@ -20367,7 +20777,21 @@
               <w:rPr>
                 <w:rFonts w:cs="Times New Roman"/>
               </w:rPr>
-              <w:t>3) Gratitude List/Chan Gratitude List</w:t>
+              <w:t>3) Gratitude List/</w:t>
+            </w:r>
+            <w:proofErr w:type="spellStart"/>
+            <w:r>
+              <w:rPr>
+                <w:rFonts w:cs="Times New Roman"/>
+              </w:rPr>
+              <w:t>Naikan</w:t>
+            </w:r>
+            <w:proofErr w:type="spellEnd"/>
+            <w:r>
+              <w:rPr>
+                <w:rFonts w:cs="Times New Roman"/>
+              </w:rPr>
+              <w:t xml:space="preserve"> Gratitude List</w:t>
             </w:r>
           </w:p>
         </w:tc>
@@ -20733,7 +21157,21 @@
               <w:rPr>
                 <w:rFonts w:cs="Times New Roman"/>
               </w:rPr>
-              <w:t>6) Gratitude Letter/Chan Gratitude List</w:t>
+              <w:t>6) Gratitude Letter/</w:t>
+            </w:r>
+            <w:proofErr w:type="spellStart"/>
+            <w:r>
+              <w:rPr>
+                <w:rFonts w:cs="Times New Roman"/>
+              </w:rPr>
+              <w:t>Naikan</w:t>
+            </w:r>
+            <w:proofErr w:type="spellEnd"/>
+            <w:r>
+              <w:rPr>
+                <w:rFonts w:cs="Times New Roman"/>
+              </w:rPr>
+              <w:t xml:space="preserve"> Gratitude List</w:t>
             </w:r>
           </w:p>
         </w:tc>
@@ -20970,7 +21408,21 @@
               <w:rPr>
                 <w:rFonts w:cs="Times New Roman"/>
               </w:rPr>
-              <w:t>8) Gratitude Text/Chan Gratitude List</w:t>
+              <w:t>8) Gratitude Text/</w:t>
+            </w:r>
+            <w:proofErr w:type="spellStart"/>
+            <w:r>
+              <w:rPr>
+                <w:rFonts w:cs="Times New Roman"/>
+              </w:rPr>
+              <w:t>Naikan</w:t>
+            </w:r>
+            <w:proofErr w:type="spellEnd"/>
+            <w:r>
+              <w:rPr>
+                <w:rFonts w:cs="Times New Roman"/>
+              </w:rPr>
+              <w:t xml:space="preserve"> Gratitude List</w:t>
             </w:r>
           </w:p>
         </w:tc>
@@ -21235,7 +21687,27 @@
               <w:rPr>
                 <w:rFonts w:cs="Times New Roman"/>
               </w:rPr>
-              <w:t>10) Chan Gratitude List/Mental Subtraction Task</w:t>
+              <w:t xml:space="preserve">10) </w:t>
+            </w:r>
+            <w:proofErr w:type="spellStart"/>
+            <w:r>
+              <w:rPr>
+                <w:rFonts w:cs="Times New Roman"/>
+              </w:rPr>
+              <w:t>Naikan</w:t>
+            </w:r>
+            <w:proofErr w:type="spellEnd"/>
+            <w:r>
+              <w:rPr>
+                <w:rFonts w:cs="Times New Roman"/>
+              </w:rPr>
+              <w:t xml:space="preserve"> Gratitude List</w:t>
+            </w:r>
+            <w:r>
+              <w:rPr>
+                <w:rFonts w:cs="Times New Roman"/>
+              </w:rPr>
+              <w:t>/Mental Subtraction Task</w:t>
             </w:r>
           </w:p>
         </w:tc>
@@ -23073,7 +23545,21 @@
               <w:rPr>
                 <w:rFonts w:cs="Times New Roman"/>
               </w:rPr>
-              <w:t>4) Chan Gratitude List</w:t>
+              <w:t xml:space="preserve">4) </w:t>
+            </w:r>
+            <w:proofErr w:type="spellStart"/>
+            <w:r>
+              <w:rPr>
+                <w:rFonts w:cs="Times New Roman"/>
+              </w:rPr>
+              <w:t>Naikan</w:t>
+            </w:r>
+            <w:proofErr w:type="spellEnd"/>
+            <w:r>
+              <w:rPr>
+                <w:rFonts w:cs="Times New Roman"/>
+              </w:rPr>
+              <w:t xml:space="preserve"> Gratitude List</w:t>
             </w:r>
           </w:p>
         </w:tc>
@@ -23752,7 +24238,21 @@
               <w:rPr>
                 <w:rFonts w:cs="Times New Roman"/>
               </w:rPr>
-              <w:t>4) Chan Gratitude List</w:t>
+              <w:t xml:space="preserve">4) </w:t>
+            </w:r>
+            <w:proofErr w:type="spellStart"/>
+            <w:r>
+              <w:rPr>
+                <w:rFonts w:cs="Times New Roman"/>
+              </w:rPr>
+              <w:t>Naikan</w:t>
+            </w:r>
+            <w:proofErr w:type="spellEnd"/>
+            <w:r>
+              <w:rPr>
+                <w:rFonts w:cs="Times New Roman"/>
+              </w:rPr>
+              <w:t xml:space="preserve"> Gratitude List</w:t>
             </w:r>
           </w:p>
         </w:tc>
@@ -24431,7 +24931,21 @@
               <w:rPr>
                 <w:rFonts w:cs="Times New Roman"/>
               </w:rPr>
-              <w:t>4) Chan Gratitude List</w:t>
+              <w:t xml:space="preserve">4) </w:t>
+            </w:r>
+            <w:proofErr w:type="spellStart"/>
+            <w:r>
+              <w:rPr>
+                <w:rFonts w:cs="Times New Roman"/>
+              </w:rPr>
+              <w:t>Naikan</w:t>
+            </w:r>
+            <w:proofErr w:type="spellEnd"/>
+            <w:r>
+              <w:rPr>
+                <w:rFonts w:cs="Times New Roman"/>
+              </w:rPr>
+              <w:t xml:space="preserve"> Gratitude List</w:t>
             </w:r>
           </w:p>
         </w:tc>
@@ -25110,7 +25624,21 @@
               <w:rPr>
                 <w:rFonts w:cs="Times New Roman"/>
               </w:rPr>
-              <w:t>4) Chan Gratitude List</w:t>
+              <w:t xml:space="preserve">4) </w:t>
+            </w:r>
+            <w:proofErr w:type="spellStart"/>
+            <w:r>
+              <w:rPr>
+                <w:rFonts w:cs="Times New Roman"/>
+              </w:rPr>
+              <w:t>Naikan</w:t>
+            </w:r>
+            <w:proofErr w:type="spellEnd"/>
+            <w:r>
+              <w:rPr>
+                <w:rFonts w:cs="Times New Roman"/>
+              </w:rPr>
+              <w:t xml:space="preserve"> Gratitude List</w:t>
             </w:r>
           </w:p>
         </w:tc>
@@ -25829,7 +26357,21 @@
               <w:rPr>
                 <w:rFonts w:cs="Times New Roman"/>
               </w:rPr>
-              <w:t>3) Gratitude List/Chan Gratitude List</w:t>
+              <w:t>3) Gratitude List/</w:t>
+            </w:r>
+            <w:proofErr w:type="spellStart"/>
+            <w:r>
+              <w:rPr>
+                <w:rFonts w:cs="Times New Roman"/>
+              </w:rPr>
+              <w:t>Naikan</w:t>
+            </w:r>
+            <w:proofErr w:type="spellEnd"/>
+            <w:r>
+              <w:rPr>
+                <w:rFonts w:cs="Times New Roman"/>
+              </w:rPr>
+              <w:t xml:space="preserve"> Gratitude List</w:t>
             </w:r>
           </w:p>
         </w:tc>
@@ -26195,7 +26737,21 @@
               <w:rPr>
                 <w:rFonts w:cs="Times New Roman"/>
               </w:rPr>
-              <w:t>6) Gratitude Letter/Chan Gratitude List</w:t>
+              <w:t>6) Gratitude Letter/</w:t>
+            </w:r>
+            <w:proofErr w:type="spellStart"/>
+            <w:r>
+              <w:rPr>
+                <w:rFonts w:cs="Times New Roman"/>
+              </w:rPr>
+              <w:t>Naikan</w:t>
+            </w:r>
+            <w:proofErr w:type="spellEnd"/>
+            <w:r>
+              <w:rPr>
+                <w:rFonts w:cs="Times New Roman"/>
+              </w:rPr>
+              <w:t xml:space="preserve"> Gratitude List</w:t>
             </w:r>
           </w:p>
         </w:tc>
@@ -26432,7 +26988,21 @@
               <w:rPr>
                 <w:rFonts w:cs="Times New Roman"/>
               </w:rPr>
-              <w:t>8) Gratitude Text/Chan Gratitude List</w:t>
+              <w:t>8) Gratitude Text/</w:t>
+            </w:r>
+            <w:proofErr w:type="spellStart"/>
+            <w:r>
+              <w:rPr>
+                <w:rFonts w:cs="Times New Roman"/>
+              </w:rPr>
+              <w:t>Naikan</w:t>
+            </w:r>
+            <w:proofErr w:type="spellEnd"/>
+            <w:r>
+              <w:rPr>
+                <w:rFonts w:cs="Times New Roman"/>
+              </w:rPr>
+              <w:t xml:space="preserve"> Gratitude List</w:t>
             </w:r>
           </w:p>
         </w:tc>
@@ -26698,7 +27268,27 @@
                 <w:rFonts w:cs="Times New Roman"/>
               </w:rPr>
               <w:lastRenderedPageBreak/>
-              <w:t>10) Chan Gratitude List/Mental Subtraction Task</w:t>
+              <w:t xml:space="preserve">10) </w:t>
+            </w:r>
+            <w:proofErr w:type="spellStart"/>
+            <w:r>
+              <w:rPr>
+                <w:rFonts w:cs="Times New Roman"/>
+              </w:rPr>
+              <w:t>Naikan</w:t>
+            </w:r>
+            <w:proofErr w:type="spellEnd"/>
+            <w:r>
+              <w:rPr>
+                <w:rFonts w:cs="Times New Roman"/>
+              </w:rPr>
+              <w:t xml:space="preserve"> Gratitude List</w:t>
+            </w:r>
+            <w:r>
+              <w:rPr>
+                <w:rFonts w:cs="Times New Roman"/>
+              </w:rPr>
+              <w:t>/Mental Subtraction Task</w:t>
             </w:r>
           </w:p>
         </w:tc>
@@ -28519,7 +29109,21 @@
               <w:rPr>
                 <w:rFonts w:cs="Times New Roman"/>
               </w:rPr>
-              <w:t>4) Chan Gratitude List</w:t>
+              <w:t xml:space="preserve">4) </w:t>
+            </w:r>
+            <w:proofErr w:type="spellStart"/>
+            <w:r>
+              <w:rPr>
+                <w:rFonts w:cs="Times New Roman"/>
+              </w:rPr>
+              <w:t>Naikan</w:t>
+            </w:r>
+            <w:proofErr w:type="spellEnd"/>
+            <w:r>
+              <w:rPr>
+                <w:rFonts w:cs="Times New Roman"/>
+              </w:rPr>
+              <w:t xml:space="preserve"> Gratitude List</w:t>
             </w:r>
           </w:p>
         </w:tc>
@@ -29198,7 +29802,21 @@
               <w:rPr>
                 <w:rFonts w:cs="Times New Roman"/>
               </w:rPr>
-              <w:t>4) Chan Gratitude List</w:t>
+              <w:t xml:space="preserve">4) </w:t>
+            </w:r>
+            <w:proofErr w:type="spellStart"/>
+            <w:r>
+              <w:rPr>
+                <w:rFonts w:cs="Times New Roman"/>
+              </w:rPr>
+              <w:t>Naikan</w:t>
+            </w:r>
+            <w:proofErr w:type="spellEnd"/>
+            <w:r>
+              <w:rPr>
+                <w:rFonts w:cs="Times New Roman"/>
+              </w:rPr>
+              <w:t xml:space="preserve"> Gratitude List</w:t>
             </w:r>
           </w:p>
         </w:tc>
@@ -29877,7 +30495,21 @@
               <w:rPr>
                 <w:rFonts w:cs="Times New Roman"/>
               </w:rPr>
-              <w:t>4) Chan Gratitude List</w:t>
+              <w:t xml:space="preserve">4) </w:t>
+            </w:r>
+            <w:proofErr w:type="spellStart"/>
+            <w:r>
+              <w:rPr>
+                <w:rFonts w:cs="Times New Roman"/>
+              </w:rPr>
+              <w:t>Naikan</w:t>
+            </w:r>
+            <w:proofErr w:type="spellEnd"/>
+            <w:r>
+              <w:rPr>
+                <w:rFonts w:cs="Times New Roman"/>
+              </w:rPr>
+              <w:t xml:space="preserve"> Gratitude List</w:t>
             </w:r>
           </w:p>
         </w:tc>
@@ -30556,7 +31188,21 @@
               <w:rPr>
                 <w:rFonts w:cs="Times New Roman"/>
               </w:rPr>
-              <w:t>4) Chan Gratitude List</w:t>
+              <w:t xml:space="preserve">4) </w:t>
+            </w:r>
+            <w:proofErr w:type="spellStart"/>
+            <w:r>
+              <w:rPr>
+                <w:rFonts w:cs="Times New Roman"/>
+              </w:rPr>
+              <w:t>Naikan</w:t>
+            </w:r>
+            <w:proofErr w:type="spellEnd"/>
+            <w:r>
+              <w:rPr>
+                <w:rFonts w:cs="Times New Roman"/>
+              </w:rPr>
+              <w:t xml:space="preserve"> Gratitude List</w:t>
             </w:r>
           </w:p>
         </w:tc>
@@ -31275,7 +31921,21 @@
               <w:rPr>
                 <w:rFonts w:cs="Times New Roman"/>
               </w:rPr>
-              <w:t>3) Gratitude List/Chan Gratitude List</w:t>
+              <w:t>3) Gratitude List/</w:t>
+            </w:r>
+            <w:proofErr w:type="spellStart"/>
+            <w:r>
+              <w:rPr>
+                <w:rFonts w:cs="Times New Roman"/>
+              </w:rPr>
+              <w:t>Naikan</w:t>
+            </w:r>
+            <w:proofErr w:type="spellEnd"/>
+            <w:r>
+              <w:rPr>
+                <w:rFonts w:cs="Times New Roman"/>
+              </w:rPr>
+              <w:t xml:space="preserve"> Gratitude List</w:t>
             </w:r>
           </w:p>
         </w:tc>
@@ -31642,7 +32302,21 @@
               <w:rPr>
                 <w:rFonts w:cs="Times New Roman"/>
               </w:rPr>
-              <w:t>6) Gratitude Letter/Chan Gratitude List</w:t>
+              <w:t>6) Gratitude Letter/</w:t>
+            </w:r>
+            <w:proofErr w:type="spellStart"/>
+            <w:r>
+              <w:rPr>
+                <w:rFonts w:cs="Times New Roman"/>
+              </w:rPr>
+              <w:t>Naikan</w:t>
+            </w:r>
+            <w:proofErr w:type="spellEnd"/>
+            <w:r>
+              <w:rPr>
+                <w:rFonts w:cs="Times New Roman"/>
+              </w:rPr>
+              <w:t xml:space="preserve"> Gratitude List</w:t>
             </w:r>
           </w:p>
         </w:tc>
@@ -31879,7 +32553,21 @@
               <w:rPr>
                 <w:rFonts w:cs="Times New Roman"/>
               </w:rPr>
-              <w:t>8) Gratitude Text/Chan Gratitude List</w:t>
+              <w:t>8) Gratitude Text/</w:t>
+            </w:r>
+            <w:proofErr w:type="spellStart"/>
+            <w:r>
+              <w:rPr>
+                <w:rFonts w:cs="Times New Roman"/>
+              </w:rPr>
+              <w:t>Naikan</w:t>
+            </w:r>
+            <w:proofErr w:type="spellEnd"/>
+            <w:r>
+              <w:rPr>
+                <w:rFonts w:cs="Times New Roman"/>
+              </w:rPr>
+              <w:t xml:space="preserve"> Gratitude List</w:t>
             </w:r>
           </w:p>
         </w:tc>
@@ -32144,7 +32832,27 @@
               <w:rPr>
                 <w:rFonts w:cs="Times New Roman"/>
               </w:rPr>
-              <w:t>10) Chan Gratitude List/Mental Subtraction Task</w:t>
+              <w:t xml:space="preserve">10) </w:t>
+            </w:r>
+            <w:proofErr w:type="spellStart"/>
+            <w:r>
+              <w:rPr>
+                <w:rFonts w:cs="Times New Roman"/>
+              </w:rPr>
+              <w:t>Naikan</w:t>
+            </w:r>
+            <w:proofErr w:type="spellEnd"/>
+            <w:r>
+              <w:rPr>
+                <w:rFonts w:cs="Times New Roman"/>
+              </w:rPr>
+              <w:t xml:space="preserve"> Gratitude List</w:t>
+            </w:r>
+            <w:r>
+              <w:rPr>
+                <w:rFonts w:cs="Times New Roman"/>
+              </w:rPr>
+              <w:t>/Mental Subtraction Task</w:t>
             </w:r>
           </w:p>
         </w:tc>
@@ -33965,7 +34673,21 @@
               <w:rPr>
                 <w:rFonts w:cs="Times New Roman"/>
               </w:rPr>
-              <w:t>4) Chan Gratitude List</w:t>
+              <w:t xml:space="preserve">4) </w:t>
+            </w:r>
+            <w:proofErr w:type="spellStart"/>
+            <w:r>
+              <w:rPr>
+                <w:rFonts w:cs="Times New Roman"/>
+              </w:rPr>
+              <w:t>Naikan</w:t>
+            </w:r>
+            <w:proofErr w:type="spellEnd"/>
+            <w:r>
+              <w:rPr>
+                <w:rFonts w:cs="Times New Roman"/>
+              </w:rPr>
+              <w:t xml:space="preserve"> Gratitude List</w:t>
             </w:r>
           </w:p>
         </w:tc>
@@ -34644,7 +35366,21 @@
               <w:rPr>
                 <w:rFonts w:cs="Times New Roman"/>
               </w:rPr>
-              <w:t>4) Chan Gratitude List</w:t>
+              <w:t xml:space="preserve">4) </w:t>
+            </w:r>
+            <w:proofErr w:type="spellStart"/>
+            <w:r>
+              <w:rPr>
+                <w:rFonts w:cs="Times New Roman"/>
+              </w:rPr>
+              <w:t>Naikan</w:t>
+            </w:r>
+            <w:proofErr w:type="spellEnd"/>
+            <w:r>
+              <w:rPr>
+                <w:rFonts w:cs="Times New Roman"/>
+              </w:rPr>
+              <w:t xml:space="preserve"> Gratitude List</w:t>
             </w:r>
           </w:p>
         </w:tc>
@@ -35323,7 +36059,21 @@
               <w:rPr>
                 <w:rFonts w:cs="Times New Roman"/>
               </w:rPr>
-              <w:t>4) Chan Gratitude List</w:t>
+              <w:t xml:space="preserve">4) </w:t>
+            </w:r>
+            <w:proofErr w:type="spellStart"/>
+            <w:r>
+              <w:rPr>
+                <w:rFonts w:cs="Times New Roman"/>
+              </w:rPr>
+              <w:t>Naikan</w:t>
+            </w:r>
+            <w:proofErr w:type="spellEnd"/>
+            <w:r>
+              <w:rPr>
+                <w:rFonts w:cs="Times New Roman"/>
+              </w:rPr>
+              <w:t xml:space="preserve"> Gratitude List</w:t>
             </w:r>
           </w:p>
         </w:tc>
@@ -36002,7 +36752,21 @@
               <w:rPr>
                 <w:rFonts w:cs="Times New Roman"/>
               </w:rPr>
-              <w:t>4) Chan Gratitude List</w:t>
+              <w:t xml:space="preserve">4) </w:t>
+            </w:r>
+            <w:proofErr w:type="spellStart"/>
+            <w:r>
+              <w:rPr>
+                <w:rFonts w:cs="Times New Roman"/>
+              </w:rPr>
+              <w:t>Naikan</w:t>
+            </w:r>
+            <w:proofErr w:type="spellEnd"/>
+            <w:r>
+              <w:rPr>
+                <w:rFonts w:cs="Times New Roman"/>
+              </w:rPr>
+              <w:t xml:space="preserve"> Gratitude List</w:t>
             </w:r>
           </w:p>
         </w:tc>
@@ -36722,7 +37486,21 @@
               <w:rPr>
                 <w:rFonts w:cs="Times New Roman"/>
               </w:rPr>
-              <w:t>3) Gratitude List/Chan Gratitude List</w:t>
+              <w:t>3) Gratitude List/</w:t>
+            </w:r>
+            <w:proofErr w:type="spellStart"/>
+            <w:r>
+              <w:rPr>
+                <w:rFonts w:cs="Times New Roman"/>
+              </w:rPr>
+              <w:t>Naikan</w:t>
+            </w:r>
+            <w:proofErr w:type="spellEnd"/>
+            <w:r>
+              <w:rPr>
+                <w:rFonts w:cs="Times New Roman"/>
+              </w:rPr>
+              <w:t xml:space="preserve"> Gratitude List</w:t>
             </w:r>
           </w:p>
         </w:tc>
@@ -37088,7 +37866,21 @@
               <w:rPr>
                 <w:rFonts w:cs="Times New Roman"/>
               </w:rPr>
-              <w:t>6) Gratitude Letter/Chan Gratitude List</w:t>
+              <w:t>6) Gratitude Letter/</w:t>
+            </w:r>
+            <w:proofErr w:type="spellStart"/>
+            <w:r>
+              <w:rPr>
+                <w:rFonts w:cs="Times New Roman"/>
+              </w:rPr>
+              <w:t>Naikan</w:t>
+            </w:r>
+            <w:proofErr w:type="spellEnd"/>
+            <w:r>
+              <w:rPr>
+                <w:rFonts w:cs="Times New Roman"/>
+              </w:rPr>
+              <w:t xml:space="preserve"> Gratitude List</w:t>
             </w:r>
           </w:p>
         </w:tc>
@@ -37325,7 +38117,21 @@
               <w:rPr>
                 <w:rFonts w:cs="Times New Roman"/>
               </w:rPr>
-              <w:t>8) Gratitude Text/Chan Gratitude List</w:t>
+              <w:t>8) Gratitude Text/</w:t>
+            </w:r>
+            <w:proofErr w:type="spellStart"/>
+            <w:r>
+              <w:rPr>
+                <w:rFonts w:cs="Times New Roman"/>
+              </w:rPr>
+              <w:t>Naikan</w:t>
+            </w:r>
+            <w:proofErr w:type="spellEnd"/>
+            <w:r>
+              <w:rPr>
+                <w:rFonts w:cs="Times New Roman"/>
+              </w:rPr>
+              <w:t xml:space="preserve"> Gratitude List</w:t>
             </w:r>
           </w:p>
         </w:tc>
@@ -37590,7 +38396,27 @@
               <w:rPr>
                 <w:rFonts w:cs="Times New Roman"/>
               </w:rPr>
-              <w:t>10) Chan Gratitude List/Mental Subtraction Task</w:t>
+              <w:t xml:space="preserve">10) </w:t>
+            </w:r>
+            <w:proofErr w:type="spellStart"/>
+            <w:r>
+              <w:rPr>
+                <w:rFonts w:cs="Times New Roman"/>
+              </w:rPr>
+              <w:t>Naikan</w:t>
+            </w:r>
+            <w:proofErr w:type="spellEnd"/>
+            <w:r>
+              <w:rPr>
+                <w:rFonts w:cs="Times New Roman"/>
+              </w:rPr>
+              <w:t xml:space="preserve"> Gratitude List</w:t>
+            </w:r>
+            <w:r>
+              <w:rPr>
+                <w:rFonts w:cs="Times New Roman"/>
+              </w:rPr>
+              <w:t>/Mental Subtraction Task</w:t>
             </w:r>
           </w:p>
         </w:tc>
@@ -39406,7 +40232,21 @@
               <w:rPr>
                 <w:rFonts w:cs="Times New Roman"/>
               </w:rPr>
-              <w:t>4) Chan Gratitude List</w:t>
+              <w:t xml:space="preserve">4) </w:t>
+            </w:r>
+            <w:proofErr w:type="spellStart"/>
+            <w:r>
+              <w:rPr>
+                <w:rFonts w:cs="Times New Roman"/>
+              </w:rPr>
+              <w:t>Naikan</w:t>
+            </w:r>
+            <w:proofErr w:type="spellEnd"/>
+            <w:r>
+              <w:rPr>
+                <w:rFonts w:cs="Times New Roman"/>
+              </w:rPr>
+              <w:t xml:space="preserve"> Gratitude List</w:t>
             </w:r>
           </w:p>
         </w:tc>
@@ -40085,7 +40925,21 @@
               <w:rPr>
                 <w:rFonts w:cs="Times New Roman"/>
               </w:rPr>
-              <w:t>4) Chan Gratitude List</w:t>
+              <w:t xml:space="preserve">4) </w:t>
+            </w:r>
+            <w:proofErr w:type="spellStart"/>
+            <w:r>
+              <w:rPr>
+                <w:rFonts w:cs="Times New Roman"/>
+              </w:rPr>
+              <w:t>Naikan</w:t>
+            </w:r>
+            <w:proofErr w:type="spellEnd"/>
+            <w:r>
+              <w:rPr>
+                <w:rFonts w:cs="Times New Roman"/>
+              </w:rPr>
+              <w:t xml:space="preserve"> Gratitude List</w:t>
             </w:r>
           </w:p>
         </w:tc>
@@ -40764,7 +41618,21 @@
               <w:rPr>
                 <w:rFonts w:cs="Times New Roman"/>
               </w:rPr>
-              <w:t>4) Chan Gratitude List</w:t>
+              <w:t xml:space="preserve">4) </w:t>
+            </w:r>
+            <w:proofErr w:type="spellStart"/>
+            <w:r>
+              <w:rPr>
+                <w:rFonts w:cs="Times New Roman"/>
+              </w:rPr>
+              <w:t>Naikan</w:t>
+            </w:r>
+            <w:proofErr w:type="spellEnd"/>
+            <w:r>
+              <w:rPr>
+                <w:rFonts w:cs="Times New Roman"/>
+              </w:rPr>
+              <w:t xml:space="preserve"> Gratitude List</w:t>
             </w:r>
           </w:p>
         </w:tc>
@@ -41443,7 +42311,21 @@
               <w:rPr>
                 <w:rFonts w:cs="Times New Roman"/>
               </w:rPr>
-              <w:t>4) Chan Gratitude List</w:t>
+              <w:t xml:space="preserve">4) </w:t>
+            </w:r>
+            <w:proofErr w:type="spellStart"/>
+            <w:r>
+              <w:rPr>
+                <w:rFonts w:cs="Times New Roman"/>
+              </w:rPr>
+              <w:t>Naikan</w:t>
+            </w:r>
+            <w:proofErr w:type="spellEnd"/>
+            <w:r>
+              <w:rPr>
+                <w:rFonts w:cs="Times New Roman"/>
+              </w:rPr>
+              <w:t xml:space="preserve"> Gratitude List</w:t>
             </w:r>
           </w:p>
         </w:tc>
@@ -42162,7 +43044,21 @@
               <w:rPr>
                 <w:rFonts w:cs="Times New Roman"/>
               </w:rPr>
-              <w:t>3) Gratitude List/Chan Gratitude List</w:t>
+              <w:t>3) Gratitude List/</w:t>
+            </w:r>
+            <w:proofErr w:type="spellStart"/>
+            <w:r>
+              <w:rPr>
+                <w:rFonts w:cs="Times New Roman"/>
+              </w:rPr>
+              <w:t>Naikan</w:t>
+            </w:r>
+            <w:proofErr w:type="spellEnd"/>
+            <w:r>
+              <w:rPr>
+                <w:rFonts w:cs="Times New Roman"/>
+              </w:rPr>
+              <w:t xml:space="preserve"> Gratitude List</w:t>
             </w:r>
           </w:p>
         </w:tc>
@@ -42528,7 +43424,21 @@
               <w:rPr>
                 <w:rFonts w:cs="Times New Roman"/>
               </w:rPr>
-              <w:t>6) Gratitude Letter/Chan Gratitude List</w:t>
+              <w:t>6) Gratitude Letter/</w:t>
+            </w:r>
+            <w:proofErr w:type="spellStart"/>
+            <w:r>
+              <w:rPr>
+                <w:rFonts w:cs="Times New Roman"/>
+              </w:rPr>
+              <w:t>Naikan</w:t>
+            </w:r>
+            <w:proofErr w:type="spellEnd"/>
+            <w:r>
+              <w:rPr>
+                <w:rFonts w:cs="Times New Roman"/>
+              </w:rPr>
+              <w:t xml:space="preserve"> Gratitude List</w:t>
             </w:r>
           </w:p>
         </w:tc>
@@ -42765,7 +43675,21 @@
               <w:rPr>
                 <w:rFonts w:cs="Times New Roman"/>
               </w:rPr>
-              <w:t>8) Gratitude Text/Chan Gratitude List</w:t>
+              <w:t>8) Gratitude Text/</w:t>
+            </w:r>
+            <w:proofErr w:type="spellStart"/>
+            <w:r>
+              <w:rPr>
+                <w:rFonts w:cs="Times New Roman"/>
+              </w:rPr>
+              <w:t>Naikan</w:t>
+            </w:r>
+            <w:proofErr w:type="spellEnd"/>
+            <w:r>
+              <w:rPr>
+                <w:rFonts w:cs="Times New Roman"/>
+              </w:rPr>
+              <w:t xml:space="preserve"> Gratitude List</w:t>
             </w:r>
           </w:p>
         </w:tc>
@@ -43030,7 +43954,27 @@
               <w:rPr>
                 <w:rFonts w:cs="Times New Roman"/>
               </w:rPr>
-              <w:t>10) Chan Gratitude List/Mental Subtraction Task</w:t>
+              <w:t xml:space="preserve">10) </w:t>
+            </w:r>
+            <w:proofErr w:type="spellStart"/>
+            <w:r>
+              <w:rPr>
+                <w:rFonts w:cs="Times New Roman"/>
+              </w:rPr>
+              <w:t>Naikan</w:t>
+            </w:r>
+            <w:proofErr w:type="spellEnd"/>
+            <w:r>
+              <w:rPr>
+                <w:rFonts w:cs="Times New Roman"/>
+              </w:rPr>
+              <w:t xml:space="preserve"> Gratitude List</w:t>
+            </w:r>
+            <w:r>
+              <w:rPr>
+                <w:rFonts w:cs="Times New Roman"/>
+              </w:rPr>
+              <w:t>/Mental Subtraction Task</w:t>
             </w:r>
           </w:p>
         </w:tc>
@@ -44832,7 +45776,21 @@
               <w:rPr>
                 <w:rFonts w:cs="Times New Roman"/>
               </w:rPr>
-              <w:t>4) Chan Gratitude List</w:t>
+              <w:t xml:space="preserve">4) </w:t>
+            </w:r>
+            <w:proofErr w:type="spellStart"/>
+            <w:r>
+              <w:rPr>
+                <w:rFonts w:cs="Times New Roman"/>
+              </w:rPr>
+              <w:t>Naikan</w:t>
+            </w:r>
+            <w:proofErr w:type="spellEnd"/>
+            <w:r>
+              <w:rPr>
+                <w:rFonts w:cs="Times New Roman"/>
+              </w:rPr>
+              <w:t xml:space="preserve"> Gratitude List</w:t>
             </w:r>
           </w:p>
         </w:tc>
@@ -45511,7 +46469,21 @@
               <w:rPr>
                 <w:rFonts w:cs="Times New Roman"/>
               </w:rPr>
-              <w:t>4) Chan Gratitude List</w:t>
+              <w:t xml:space="preserve">4) </w:t>
+            </w:r>
+            <w:proofErr w:type="spellStart"/>
+            <w:r>
+              <w:rPr>
+                <w:rFonts w:cs="Times New Roman"/>
+              </w:rPr>
+              <w:t>Naikan</w:t>
+            </w:r>
+            <w:proofErr w:type="spellEnd"/>
+            <w:r>
+              <w:rPr>
+                <w:rFonts w:cs="Times New Roman"/>
+              </w:rPr>
+              <w:t xml:space="preserve"> Gratitude List</w:t>
             </w:r>
           </w:p>
         </w:tc>
@@ -46190,7 +47162,21 @@
               <w:rPr>
                 <w:rFonts w:cs="Times New Roman"/>
               </w:rPr>
-              <w:t>4) Chan Gratitude List</w:t>
+              <w:t xml:space="preserve">4) </w:t>
+            </w:r>
+            <w:proofErr w:type="spellStart"/>
+            <w:r>
+              <w:rPr>
+                <w:rFonts w:cs="Times New Roman"/>
+              </w:rPr>
+              <w:t>Naikan</w:t>
+            </w:r>
+            <w:proofErr w:type="spellEnd"/>
+            <w:r>
+              <w:rPr>
+                <w:rFonts w:cs="Times New Roman"/>
+              </w:rPr>
+              <w:t xml:space="preserve"> Gratitude List</w:t>
             </w:r>
           </w:p>
         </w:tc>
@@ -46869,7 +47855,21 @@
               <w:rPr>
                 <w:rFonts w:cs="Times New Roman"/>
               </w:rPr>
-              <w:t>4) Chan Gratitude List</w:t>
+              <w:t xml:space="preserve">4) </w:t>
+            </w:r>
+            <w:proofErr w:type="spellStart"/>
+            <w:r>
+              <w:rPr>
+                <w:rFonts w:cs="Times New Roman"/>
+              </w:rPr>
+              <w:t>Naikan</w:t>
+            </w:r>
+            <w:proofErr w:type="spellEnd"/>
+            <w:r>
+              <w:rPr>
+                <w:rFonts w:cs="Times New Roman"/>
+              </w:rPr>
+              <w:t xml:space="preserve"> Gratitude List</w:t>
             </w:r>
           </w:p>
         </w:tc>
@@ -47588,7 +48588,21 @@
               <w:rPr>
                 <w:rFonts w:cs="Times New Roman"/>
               </w:rPr>
-              <w:t>3) Gratitude List/Chan Gratitude List</w:t>
+              <w:t>3) Gratitude List/</w:t>
+            </w:r>
+            <w:proofErr w:type="spellStart"/>
+            <w:r>
+              <w:rPr>
+                <w:rFonts w:cs="Times New Roman"/>
+              </w:rPr>
+              <w:t>Naikan</w:t>
+            </w:r>
+            <w:proofErr w:type="spellEnd"/>
+            <w:r>
+              <w:rPr>
+                <w:rFonts w:cs="Times New Roman"/>
+              </w:rPr>
+              <w:t xml:space="preserve"> Gratitude List</w:t>
             </w:r>
           </w:p>
         </w:tc>
@@ -47954,7 +48968,21 @@
               <w:rPr>
                 <w:rFonts w:cs="Times New Roman"/>
               </w:rPr>
-              <w:t>6) Gratitude Letter/Chan Gratitude List</w:t>
+              <w:t>6) Gratitude Letter/</w:t>
+            </w:r>
+            <w:proofErr w:type="spellStart"/>
+            <w:r>
+              <w:rPr>
+                <w:rFonts w:cs="Times New Roman"/>
+              </w:rPr>
+              <w:t>Naikan</w:t>
+            </w:r>
+            <w:proofErr w:type="spellEnd"/>
+            <w:r>
+              <w:rPr>
+                <w:rFonts w:cs="Times New Roman"/>
+              </w:rPr>
+              <w:t xml:space="preserve"> Gratitude List</w:t>
             </w:r>
           </w:p>
         </w:tc>
@@ -48191,7 +49219,21 @@
               <w:rPr>
                 <w:rFonts w:cs="Times New Roman"/>
               </w:rPr>
-              <w:t>8) Gratitude Text/Chan Gratitude List</w:t>
+              <w:t>8) Gratitude Text/</w:t>
+            </w:r>
+            <w:proofErr w:type="spellStart"/>
+            <w:r>
+              <w:rPr>
+                <w:rFonts w:cs="Times New Roman"/>
+              </w:rPr>
+              <w:t>Naikan</w:t>
+            </w:r>
+            <w:proofErr w:type="spellEnd"/>
+            <w:r>
+              <w:rPr>
+                <w:rFonts w:cs="Times New Roman"/>
+              </w:rPr>
+              <w:t xml:space="preserve"> Gratitude List</w:t>
             </w:r>
           </w:p>
         </w:tc>
@@ -48456,7 +49498,27 @@
               <w:rPr>
                 <w:rFonts w:cs="Times New Roman"/>
               </w:rPr>
-              <w:t>10) Chan Gratitude List/Mental Subtraction Task</w:t>
+              <w:t xml:space="preserve">10) </w:t>
+            </w:r>
+            <w:proofErr w:type="spellStart"/>
+            <w:r>
+              <w:rPr>
+                <w:rFonts w:cs="Times New Roman"/>
+              </w:rPr>
+              <w:t>Naikan</w:t>
+            </w:r>
+            <w:proofErr w:type="spellEnd"/>
+            <w:r>
+              <w:rPr>
+                <w:rFonts w:cs="Times New Roman"/>
+              </w:rPr>
+              <w:t xml:space="preserve"> Gratitude List</w:t>
+            </w:r>
+            <w:r>
+              <w:rPr>
+                <w:rFonts w:cs="Times New Roman"/>
+              </w:rPr>
+              <w:t>/Mental Subtraction Task</w:t>
             </w:r>
           </w:p>
         </w:tc>
@@ -50258,7 +51320,21 @@
               <w:rPr>
                 <w:rFonts w:cs="Times New Roman"/>
               </w:rPr>
-              <w:t>4) Chan Gratitude List</w:t>
+              <w:t xml:space="preserve">4) </w:t>
+            </w:r>
+            <w:proofErr w:type="spellStart"/>
+            <w:r>
+              <w:rPr>
+                <w:rFonts w:cs="Times New Roman"/>
+              </w:rPr>
+              <w:t>Naikan</w:t>
+            </w:r>
+            <w:proofErr w:type="spellEnd"/>
+            <w:r>
+              <w:rPr>
+                <w:rFonts w:cs="Times New Roman"/>
+              </w:rPr>
+              <w:t xml:space="preserve"> Gratitude List</w:t>
             </w:r>
           </w:p>
         </w:tc>
@@ -50937,7 +52013,21 @@
               <w:rPr>
                 <w:rFonts w:cs="Times New Roman"/>
               </w:rPr>
-              <w:t>4) Chan Gratitude List</w:t>
+              <w:t xml:space="preserve">4) </w:t>
+            </w:r>
+            <w:proofErr w:type="spellStart"/>
+            <w:r>
+              <w:rPr>
+                <w:rFonts w:cs="Times New Roman"/>
+              </w:rPr>
+              <w:t>Naikan</w:t>
+            </w:r>
+            <w:proofErr w:type="spellEnd"/>
+            <w:r>
+              <w:rPr>
+                <w:rFonts w:cs="Times New Roman"/>
+              </w:rPr>
+              <w:t xml:space="preserve"> Gratitude List</w:t>
             </w:r>
           </w:p>
         </w:tc>
@@ -51616,7 +52706,21 @@
               <w:rPr>
                 <w:rFonts w:cs="Times New Roman"/>
               </w:rPr>
-              <w:t>4) Chan Gratitude List</w:t>
+              <w:t xml:space="preserve">4) </w:t>
+            </w:r>
+            <w:proofErr w:type="spellStart"/>
+            <w:r>
+              <w:rPr>
+                <w:rFonts w:cs="Times New Roman"/>
+              </w:rPr>
+              <w:t>Naikan</w:t>
+            </w:r>
+            <w:proofErr w:type="spellEnd"/>
+            <w:r>
+              <w:rPr>
+                <w:rFonts w:cs="Times New Roman"/>
+              </w:rPr>
+              <w:t xml:space="preserve"> Gratitude List</w:t>
             </w:r>
           </w:p>
         </w:tc>
@@ -52295,7 +53399,21 @@
               <w:rPr>
                 <w:rFonts w:cs="Times New Roman"/>
               </w:rPr>
-              <w:t>4) Chan Gratitude List</w:t>
+              <w:t xml:space="preserve">4) </w:t>
+            </w:r>
+            <w:proofErr w:type="spellStart"/>
+            <w:r>
+              <w:rPr>
+                <w:rFonts w:cs="Times New Roman"/>
+              </w:rPr>
+              <w:t>Naikan</w:t>
+            </w:r>
+            <w:proofErr w:type="spellEnd"/>
+            <w:r>
+              <w:rPr>
+                <w:rFonts w:cs="Times New Roman"/>
+              </w:rPr>
+              <w:t xml:space="preserve"> Gratitude List</w:t>
             </w:r>
           </w:p>
         </w:tc>
@@ -53014,7 +54132,21 @@
               <w:rPr>
                 <w:rFonts w:cs="Times New Roman"/>
               </w:rPr>
-              <w:t>3) Gratitude List/Chan Gratitude List</w:t>
+              <w:t>3) Gratitude List/</w:t>
+            </w:r>
+            <w:proofErr w:type="spellStart"/>
+            <w:r>
+              <w:rPr>
+                <w:rFonts w:cs="Times New Roman"/>
+              </w:rPr>
+              <w:t>Naikan</w:t>
+            </w:r>
+            <w:proofErr w:type="spellEnd"/>
+            <w:r>
+              <w:rPr>
+                <w:rFonts w:cs="Times New Roman"/>
+              </w:rPr>
+              <w:t xml:space="preserve"> Gratitude List</w:t>
             </w:r>
           </w:p>
         </w:tc>
@@ -53380,7 +54512,21 @@
               <w:rPr>
                 <w:rFonts w:cs="Times New Roman"/>
               </w:rPr>
-              <w:t>6) Gratitude Letter/Chan Gratitude List</w:t>
+              <w:t>6) Gratitude Letter/</w:t>
+            </w:r>
+            <w:proofErr w:type="spellStart"/>
+            <w:r>
+              <w:rPr>
+                <w:rFonts w:cs="Times New Roman"/>
+              </w:rPr>
+              <w:t>Naikan</w:t>
+            </w:r>
+            <w:proofErr w:type="spellEnd"/>
+            <w:r>
+              <w:rPr>
+                <w:rFonts w:cs="Times New Roman"/>
+              </w:rPr>
+              <w:t xml:space="preserve"> Gratitude List</w:t>
             </w:r>
           </w:p>
         </w:tc>
@@ -53618,7 +54764,21 @@
               <w:rPr>
                 <w:rFonts w:cs="Times New Roman"/>
               </w:rPr>
-              <w:t>8) Gratitude Text/Chan Gratitude List</w:t>
+              <w:t>8) Gratitude Text/</w:t>
+            </w:r>
+            <w:proofErr w:type="spellStart"/>
+            <w:r>
+              <w:rPr>
+                <w:rFonts w:cs="Times New Roman"/>
+              </w:rPr>
+              <w:t>Naikan</w:t>
+            </w:r>
+            <w:proofErr w:type="spellEnd"/>
+            <w:r>
+              <w:rPr>
+                <w:rFonts w:cs="Times New Roman"/>
+              </w:rPr>
+              <w:t xml:space="preserve"> Gratitude List</w:t>
             </w:r>
           </w:p>
         </w:tc>
@@ -53883,7 +55043,27 @@
               <w:rPr>
                 <w:rFonts w:cs="Times New Roman"/>
               </w:rPr>
-              <w:t>10) Chan Gratitude List/Mental Subtraction Task</w:t>
+              <w:t xml:space="preserve">10) </w:t>
+            </w:r>
+            <w:proofErr w:type="spellStart"/>
+            <w:r>
+              <w:rPr>
+                <w:rFonts w:cs="Times New Roman"/>
+              </w:rPr>
+              <w:t>Naikan</w:t>
+            </w:r>
+            <w:proofErr w:type="spellEnd"/>
+            <w:r>
+              <w:rPr>
+                <w:rFonts w:cs="Times New Roman"/>
+              </w:rPr>
+              <w:t xml:space="preserve"> Gratitude List</w:t>
+            </w:r>
+            <w:r>
+              <w:rPr>
+                <w:rFonts w:cs="Times New Roman"/>
+              </w:rPr>
+              <w:t>/Mental Subtraction Task</w:t>
             </w:r>
           </w:p>
         </w:tc>
@@ -55006,7 +56186,7 @@
 </file>
 
 <file path=word/endnotes.xml><?xml version="1.0" encoding="utf-8"?>
-<w:endnotes xmlns:wpc="http://schemas.microsoft.com/office/word/2010/wordprocessingCanvas" xmlns:cx="http://schemas.microsoft.com/office/drawing/2014/chartex" xmlns:cx1="http://schemas.microsoft.com/office/drawing/2015/9/8/chartex" xmlns:cx2="http://schemas.microsoft.com/office/drawing/2015/10/21/chartex" xmlns:cx3="http://schemas.microsoft.com/office/drawing/2016/5/9/chartex" xmlns:cx4="http://schemas.microsoft.com/office/drawing/2016/5/10/chartex" xmlns:cx5="http://schemas.microsoft.com/office/drawing/2016/5/11/chartex" xmlns:cx6="http://schemas.microsoft.com/office/drawing/2016/5/12/chartex" xmlns:cx7="http://schemas.microsoft.com/office/drawing/2016/5/13/chartex" xmlns:cx8="http://schemas.microsoft.com/office/drawing/2016/5/14/chartex" xmlns:mc="http://schemas.openxmlformats.org/markup-compatibility/2006" xmlns:aink="http://schemas.microsoft.com/office/drawing/2016/ink" xmlns:am3d="http://schemas.microsoft.com/office/drawing/2017/model3d" xmlns:o="urn:schemas-microsoft-com:office:office" xmlns:oel="http://schemas.microsoft.com/office/2019/extlst" xmlns:r="http://schemas.openxmlformats.org/officeDocument/2006/relationships" xmlns:m="http://schemas.openxmlformats.org/officeDocument/2006/math" xmlns:v="urn:schemas-microsoft-com:vml" xmlns:wp14="http://schemas.microsoft.com/office/word/2010/wordprocessingDrawing" xmlns:wp="http://schemas.openxmlformats.org/drawingml/2006/wordprocessingDrawing" xmlns:w10="urn:schemas-microsoft-com:office:word" xmlns:w="http://schemas.openxmlformats.org/wordprocessingml/2006/main" xmlns:w14="http://schemas.microsoft.com/office/word/2010/wordml" xmlns:w15="http://schemas.microsoft.com/office/word/2012/wordml" xmlns:w16cex="http://schemas.microsoft.com/office/word/2018/wordml/cex" xmlns:w16cid="http://schemas.microsoft.com/office/word/2016/wordml/cid" xmlns:w16="http://schemas.microsoft.com/office/word/2018/wordml" xmlns:w16sdtdh="http://schemas.microsoft.com/office/word/2020/wordml/sdtdatahash" xmlns:w16se="http://schemas.microsoft.com/office/word/2015/wordml/symex" xmlns:wpg="http://schemas.microsoft.com/office/word/2010/wordprocessingGroup" xmlns:wpi="http://schemas.microsoft.com/office/word/2010/wordprocessingInk" xmlns:wne="http://schemas.microsoft.com/office/word/2006/wordml" xmlns:wps="http://schemas.microsoft.com/office/word/2010/wordprocessingShape" mc:Ignorable="w14 w15 w16se w16cid w16 w16cex w16sdtdh wp14">
+<w:endnotes xmlns:wpc="http://schemas.microsoft.com/office/word/2010/wordprocessingCanvas" xmlns:cx="http://schemas.microsoft.com/office/drawing/2014/chartex" xmlns:cx1="http://schemas.microsoft.com/office/drawing/2015/9/8/chartex" xmlns:cx2="http://schemas.microsoft.com/office/drawing/2015/10/21/chartex" xmlns:cx3="http://schemas.microsoft.com/office/drawing/2016/5/9/chartex" xmlns:cx4="http://schemas.microsoft.com/office/drawing/2016/5/10/chartex" xmlns:cx5="http://schemas.microsoft.com/office/drawing/2016/5/11/chartex" xmlns:cx6="http://schemas.microsoft.com/office/drawing/2016/5/12/chartex" xmlns:cx7="http://schemas.microsoft.com/office/drawing/2016/5/13/chartex" xmlns:cx8="http://schemas.microsoft.com/office/drawing/2016/5/14/chartex" xmlns:mc="http://schemas.openxmlformats.org/markup-compatibility/2006" xmlns:aink="http://schemas.microsoft.com/office/drawing/2016/ink" xmlns:am3d="http://schemas.microsoft.com/office/drawing/2017/model3d" xmlns:o="urn:schemas-microsoft-com:office:office" xmlns:oel="http://schemas.microsoft.com/office/2019/extlst" xmlns:r="http://schemas.openxmlformats.org/officeDocument/2006/relationships" xmlns:m="http://schemas.openxmlformats.org/officeDocument/2006/math" xmlns:v="urn:schemas-microsoft-com:vml" xmlns:wp14="http://schemas.microsoft.com/office/word/2010/wordprocessingDrawing" xmlns:wp="http://schemas.openxmlformats.org/drawingml/2006/wordprocessingDrawing" xmlns:w10="urn:schemas-microsoft-com:office:word" xmlns:w="http://schemas.openxmlformats.org/wordprocessingml/2006/main" xmlns:w14="http://schemas.microsoft.com/office/word/2010/wordml" xmlns:w15="http://schemas.microsoft.com/office/word/2012/wordml" xmlns:w16cex="http://schemas.microsoft.com/office/word/2018/wordml/cex" xmlns:w16cid="http://schemas.microsoft.com/office/word/2016/wordml/cid" xmlns:w16="http://schemas.microsoft.com/office/word/2018/wordml" xmlns:w16du="http://schemas.microsoft.com/office/word/2023/wordml/word16du" xmlns:w16sdtdh="http://schemas.microsoft.com/office/word/2020/wordml/sdtdatahash" xmlns:w16se="http://schemas.microsoft.com/office/word/2015/wordml/symex" xmlns:wpg="http://schemas.microsoft.com/office/word/2010/wordprocessingGroup" xmlns:wpi="http://schemas.microsoft.com/office/word/2010/wordprocessingInk" xmlns:wne="http://schemas.microsoft.com/office/word/2006/wordml" xmlns:wps="http://schemas.microsoft.com/office/word/2010/wordprocessingShape" mc:Ignorable="w14 w15 w16se w16cid w16 w16cex w16sdtdh wp14">
   <w:endnote w:type="separator" w:id="-1">
     <w:p>
       <w:r>
@@ -55025,7 +56205,7 @@
 </file>
 
 <file path=word/footnotes.xml><?xml version="1.0" encoding="utf-8"?>
-<w:footnotes xmlns:wpc="http://schemas.microsoft.com/office/word/2010/wordprocessingCanvas" xmlns:cx="http://schemas.microsoft.com/office/drawing/2014/chartex" xmlns:cx1="http://schemas.microsoft.com/office/drawing/2015/9/8/chartex" xmlns:cx2="http://schemas.microsoft.com/office/drawing/2015/10/21/chartex" xmlns:cx3="http://schemas.microsoft.com/office/drawing/2016/5/9/chartex" xmlns:cx4="http://schemas.microsoft.com/office/drawing/2016/5/10/chartex" xmlns:cx5="http://schemas.microsoft.com/office/drawing/2016/5/11/chartex" xmlns:cx6="http://schemas.microsoft.com/office/drawing/2016/5/12/chartex" xmlns:cx7="http://schemas.microsoft.com/office/drawing/2016/5/13/chartex" xmlns:cx8="http://schemas.microsoft.com/office/drawing/2016/5/14/chartex" xmlns:mc="http://schemas.openxmlformats.org/markup-compatibility/2006" xmlns:aink="http://schemas.microsoft.com/office/drawing/2016/ink" xmlns:am3d="http://schemas.microsoft.com/office/drawing/2017/model3d" xmlns:o="urn:schemas-microsoft-com:office:office" xmlns:oel="http://schemas.microsoft.com/office/2019/extlst" xmlns:r="http://schemas.openxmlformats.org/officeDocument/2006/relationships" xmlns:m="http://schemas.openxmlformats.org/officeDocument/2006/math" xmlns:v="urn:schemas-microsoft-com:vml" xmlns:wp14="http://schemas.microsoft.com/office/word/2010/wordprocessingDrawing" xmlns:wp="http://schemas.openxmlformats.org/drawingml/2006/wordprocessingDrawing" xmlns:w10="urn:schemas-microsoft-com:office:word" xmlns:w="http://schemas.openxmlformats.org/wordprocessingml/2006/main" xmlns:w14="http://schemas.microsoft.com/office/word/2010/wordml" xmlns:w15="http://schemas.microsoft.com/office/word/2012/wordml" xmlns:w16cex="http://schemas.microsoft.com/office/word/2018/wordml/cex" xmlns:w16cid="http://schemas.microsoft.com/office/word/2016/wordml/cid" xmlns:w16="http://schemas.microsoft.com/office/word/2018/wordml" xmlns:w16sdtdh="http://schemas.microsoft.com/office/word/2020/wordml/sdtdatahash" xmlns:w16se="http://schemas.microsoft.com/office/word/2015/wordml/symex" xmlns:wpg="http://schemas.microsoft.com/office/word/2010/wordprocessingGroup" xmlns:wpi="http://schemas.microsoft.com/office/word/2010/wordprocessingInk" xmlns:wne="http://schemas.microsoft.com/office/word/2006/wordml" xmlns:wps="http://schemas.microsoft.com/office/word/2010/wordprocessingShape" mc:Ignorable="w14 w15 w16se w16cid w16 w16cex w16sdtdh wp14">
+<w:footnotes xmlns:wpc="http://schemas.microsoft.com/office/word/2010/wordprocessingCanvas" xmlns:cx="http://schemas.microsoft.com/office/drawing/2014/chartex" xmlns:cx1="http://schemas.microsoft.com/office/drawing/2015/9/8/chartex" xmlns:cx2="http://schemas.microsoft.com/office/drawing/2015/10/21/chartex" xmlns:cx3="http://schemas.microsoft.com/office/drawing/2016/5/9/chartex" xmlns:cx4="http://schemas.microsoft.com/office/drawing/2016/5/10/chartex" xmlns:cx5="http://schemas.microsoft.com/office/drawing/2016/5/11/chartex" xmlns:cx6="http://schemas.microsoft.com/office/drawing/2016/5/12/chartex" xmlns:cx7="http://schemas.microsoft.com/office/drawing/2016/5/13/chartex" xmlns:cx8="http://schemas.microsoft.com/office/drawing/2016/5/14/chartex" xmlns:mc="http://schemas.openxmlformats.org/markup-compatibility/2006" xmlns:aink="http://schemas.microsoft.com/office/drawing/2016/ink" xmlns:am3d="http://schemas.microsoft.com/office/drawing/2017/model3d" xmlns:o="urn:schemas-microsoft-com:office:office" xmlns:oel="http://schemas.microsoft.com/office/2019/extlst" xmlns:r="http://schemas.openxmlformats.org/officeDocument/2006/relationships" xmlns:m="http://schemas.openxmlformats.org/officeDocument/2006/math" xmlns:v="urn:schemas-microsoft-com:vml" xmlns:wp14="http://schemas.microsoft.com/office/word/2010/wordprocessingDrawing" xmlns:wp="http://schemas.openxmlformats.org/drawingml/2006/wordprocessingDrawing" xmlns:w10="urn:schemas-microsoft-com:office:word" xmlns:w="http://schemas.openxmlformats.org/wordprocessingml/2006/main" xmlns:w14="http://schemas.microsoft.com/office/word/2010/wordml" xmlns:w15="http://schemas.microsoft.com/office/word/2012/wordml" xmlns:w16cex="http://schemas.microsoft.com/office/word/2018/wordml/cex" xmlns:w16cid="http://schemas.microsoft.com/office/word/2016/wordml/cid" xmlns:w16="http://schemas.microsoft.com/office/word/2018/wordml" xmlns:w16du="http://schemas.microsoft.com/office/word/2023/wordml/word16du" xmlns:w16sdtdh="http://schemas.microsoft.com/office/word/2020/wordml/sdtdatahash" xmlns:w16se="http://schemas.microsoft.com/office/word/2015/wordml/symex" xmlns:wpg="http://schemas.microsoft.com/office/word/2010/wordprocessingGroup" xmlns:wpi="http://schemas.microsoft.com/office/word/2010/wordprocessingInk" xmlns:wne="http://schemas.microsoft.com/office/word/2006/wordml" xmlns:wps="http://schemas.microsoft.com/office/word/2010/wordprocessingShape" mc:Ignorable="w14 w15 w16se w16cid w16 w16cex w16sdtdh wp14">
   <w:footnote w:type="separator" w:id="-1">
     <w:p>
       <w:r>
@@ -55044,7 +56224,7 @@
 </file>
 
 <file path=word/header1.xml><?xml version="1.0" encoding="utf-8"?>
-<w:hdr xmlns:wpc="http://schemas.microsoft.com/office/word/2010/wordprocessingCanvas" xmlns:cx="http://schemas.microsoft.com/office/drawing/2014/chartex" xmlns:cx1="http://schemas.microsoft.com/office/drawing/2015/9/8/chartex" xmlns:cx2="http://schemas.microsoft.com/office/drawing/2015/10/21/chartex" xmlns:cx3="http://schemas.microsoft.com/office/drawing/2016/5/9/chartex" xmlns:cx4="http://schemas.microsoft.com/office/drawing/2016/5/10/chartex" xmlns:cx5="http://schemas.microsoft.com/office/drawing/2016/5/11/chartex" xmlns:cx6="http://schemas.microsoft.com/office/drawing/2016/5/12/chartex" xmlns:cx7="http://schemas.microsoft.com/office/drawing/2016/5/13/chartex" xmlns:cx8="http://schemas.microsoft.com/office/drawing/2016/5/14/chartex" xmlns:mc="http://schemas.openxmlformats.org/markup-compatibility/2006" xmlns:aink="http://schemas.microsoft.com/office/drawing/2016/ink" xmlns:am3d="http://schemas.microsoft.com/office/drawing/2017/model3d" xmlns:o="urn:schemas-microsoft-com:office:office" xmlns:oel="http://schemas.microsoft.com/office/2019/extlst" xmlns:r="http://schemas.openxmlformats.org/officeDocument/2006/relationships" xmlns:m="http://schemas.openxmlformats.org/officeDocument/2006/math" xmlns:v="urn:schemas-microsoft-com:vml" xmlns:wp14="http://schemas.microsoft.com/office/word/2010/wordprocessingDrawing" xmlns:wp="http://schemas.openxmlformats.org/drawingml/2006/wordprocessingDrawing" xmlns:w10="urn:schemas-microsoft-com:office:word" xmlns:w="http://schemas.openxmlformats.org/wordprocessingml/2006/main" xmlns:w14="http://schemas.microsoft.com/office/word/2010/wordml" xmlns:w15="http://schemas.microsoft.com/office/word/2012/wordml" xmlns:w16cex="http://schemas.microsoft.com/office/word/2018/wordml/cex" xmlns:w16cid="http://schemas.microsoft.com/office/word/2016/wordml/cid" xmlns:w16="http://schemas.microsoft.com/office/word/2018/wordml" xmlns:w16sdtdh="http://schemas.microsoft.com/office/word/2020/wordml/sdtdatahash" xmlns:w16se="http://schemas.microsoft.com/office/word/2015/wordml/symex" xmlns:wpg="http://schemas.microsoft.com/office/word/2010/wordprocessingGroup" xmlns:wpi="http://schemas.microsoft.com/office/word/2010/wordprocessingInk" xmlns:wne="http://schemas.microsoft.com/office/word/2006/wordml" xmlns:wps="http://schemas.microsoft.com/office/word/2010/wordprocessingShape" mc:Ignorable="w14 w15 w16se w16cid w16 w16cex w16sdtdh wp14">
+<w:hdr xmlns:wpc="http://schemas.microsoft.com/office/word/2010/wordprocessingCanvas" xmlns:cx="http://schemas.microsoft.com/office/drawing/2014/chartex" xmlns:cx1="http://schemas.microsoft.com/office/drawing/2015/9/8/chartex" xmlns:cx2="http://schemas.microsoft.com/office/drawing/2015/10/21/chartex" xmlns:cx3="http://schemas.microsoft.com/office/drawing/2016/5/9/chartex" xmlns:cx4="http://schemas.microsoft.com/office/drawing/2016/5/10/chartex" xmlns:cx5="http://schemas.microsoft.com/office/drawing/2016/5/11/chartex" xmlns:cx6="http://schemas.microsoft.com/office/drawing/2016/5/12/chartex" xmlns:cx7="http://schemas.microsoft.com/office/drawing/2016/5/13/chartex" xmlns:cx8="http://schemas.microsoft.com/office/drawing/2016/5/14/chartex" xmlns:mc="http://schemas.openxmlformats.org/markup-compatibility/2006" xmlns:aink="http://schemas.microsoft.com/office/drawing/2016/ink" xmlns:am3d="http://schemas.microsoft.com/office/drawing/2017/model3d" xmlns:o="urn:schemas-microsoft-com:office:office" xmlns:oel="http://schemas.microsoft.com/office/2019/extlst" xmlns:r="http://schemas.openxmlformats.org/officeDocument/2006/relationships" xmlns:m="http://schemas.openxmlformats.org/officeDocument/2006/math" xmlns:v="urn:schemas-microsoft-com:vml" xmlns:wp14="http://schemas.microsoft.com/office/word/2010/wordprocessingDrawing" xmlns:wp="http://schemas.openxmlformats.org/drawingml/2006/wordprocessingDrawing" xmlns:w10="urn:schemas-microsoft-com:office:word" xmlns:w="http://schemas.openxmlformats.org/wordprocessingml/2006/main" xmlns:w14="http://schemas.microsoft.com/office/word/2010/wordml" xmlns:w15="http://schemas.microsoft.com/office/word/2012/wordml" xmlns:w16cex="http://schemas.microsoft.com/office/word/2018/wordml/cex" xmlns:w16cid="http://schemas.microsoft.com/office/word/2016/wordml/cid" xmlns:w16="http://schemas.microsoft.com/office/word/2018/wordml" xmlns:w16du="http://schemas.microsoft.com/office/word/2023/wordml/word16du" xmlns:w16sdtdh="http://schemas.microsoft.com/office/word/2020/wordml/sdtdatahash" xmlns:w16se="http://schemas.microsoft.com/office/word/2015/wordml/symex" xmlns:wpg="http://schemas.microsoft.com/office/word/2010/wordprocessingGroup" xmlns:wpi="http://schemas.microsoft.com/office/word/2010/wordprocessingInk" xmlns:wne="http://schemas.microsoft.com/office/word/2006/wordml" xmlns:wps="http://schemas.microsoft.com/office/word/2010/wordprocessingShape" mc:Ignorable="w14 w15 w16se w16cid w16 w16cex w16sdtdh wp14">
   <w:p>
     <w:pPr>
       <w:pStyle w:val="Header"/>
@@ -55059,7 +56239,7 @@
 </file>
 
 <file path=word/numbering.xml><?xml version="1.0" encoding="utf-8"?>
-<w:numbering xmlns:wpc="http://schemas.microsoft.com/office/word/2010/wordprocessingCanvas" xmlns:cx="http://schemas.microsoft.com/office/drawing/2014/chartex" xmlns:cx1="http://schemas.microsoft.com/office/drawing/2015/9/8/chartex" xmlns:cx2="http://schemas.microsoft.com/office/drawing/2015/10/21/chartex" xmlns:cx3="http://schemas.microsoft.com/office/drawing/2016/5/9/chartex" xmlns:cx4="http://schemas.microsoft.com/office/drawing/2016/5/10/chartex" xmlns:cx5="http://schemas.microsoft.com/office/drawing/2016/5/11/chartex" xmlns:cx6="http://schemas.microsoft.com/office/drawing/2016/5/12/chartex" xmlns:cx7="http://schemas.microsoft.com/office/drawing/2016/5/13/chartex" xmlns:cx8="http://schemas.microsoft.com/office/drawing/2016/5/14/chartex" xmlns:mc="http://schemas.openxmlformats.org/markup-compatibility/2006" xmlns:aink="http://schemas.microsoft.com/office/drawing/2016/ink" xmlns:am3d="http://schemas.microsoft.com/office/drawing/2017/model3d" xmlns:o="urn:schemas-microsoft-com:office:office" xmlns:oel="http://schemas.microsoft.com/office/2019/extlst" xmlns:r="http://schemas.openxmlformats.org/officeDocument/2006/relationships" xmlns:m="http://schemas.openxmlformats.org/officeDocument/2006/math" xmlns:v="urn:schemas-microsoft-com:vml" xmlns:wp14="http://schemas.microsoft.com/office/word/2010/wordprocessingDrawing" xmlns:wp="http://schemas.openxmlformats.org/drawingml/2006/wordprocessingDrawing" xmlns:w10="urn:schemas-microsoft-com:office:word" xmlns:w="http://schemas.openxmlformats.org/wordprocessingml/2006/main" xmlns:w14="http://schemas.microsoft.com/office/word/2010/wordml" xmlns:w15="http://schemas.microsoft.com/office/word/2012/wordml" xmlns:w16cex="http://schemas.microsoft.com/office/word/2018/wordml/cex" xmlns:w16cid="http://schemas.microsoft.com/office/word/2016/wordml/cid" xmlns:w16="http://schemas.microsoft.com/office/word/2018/wordml" xmlns:w16sdtdh="http://schemas.microsoft.com/office/word/2020/wordml/sdtdatahash" xmlns:w16se="http://schemas.microsoft.com/office/word/2015/wordml/symex" xmlns:wpg="http://schemas.microsoft.com/office/word/2010/wordprocessingGroup" xmlns:wpi="http://schemas.microsoft.com/office/word/2010/wordprocessingInk" xmlns:wne="http://schemas.microsoft.com/office/word/2006/wordml" xmlns:wps="http://schemas.microsoft.com/office/word/2010/wordprocessingShape" mc:Ignorable="w14 w15 w16se w16cid w16 w16cex w16sdtdh wp14">
+<w:numbering xmlns:wpc="http://schemas.microsoft.com/office/word/2010/wordprocessingCanvas" xmlns:cx="http://schemas.microsoft.com/office/drawing/2014/chartex" xmlns:cx1="http://schemas.microsoft.com/office/drawing/2015/9/8/chartex" xmlns:cx2="http://schemas.microsoft.com/office/drawing/2015/10/21/chartex" xmlns:cx3="http://schemas.microsoft.com/office/drawing/2016/5/9/chartex" xmlns:cx4="http://schemas.microsoft.com/office/drawing/2016/5/10/chartex" xmlns:cx5="http://schemas.microsoft.com/office/drawing/2016/5/11/chartex" xmlns:cx6="http://schemas.microsoft.com/office/drawing/2016/5/12/chartex" xmlns:cx7="http://schemas.microsoft.com/office/drawing/2016/5/13/chartex" xmlns:cx8="http://schemas.microsoft.com/office/drawing/2016/5/14/chartex" xmlns:mc="http://schemas.openxmlformats.org/markup-compatibility/2006" xmlns:aink="http://schemas.microsoft.com/office/drawing/2016/ink" xmlns:am3d="http://schemas.microsoft.com/office/drawing/2017/model3d" xmlns:o="urn:schemas-microsoft-com:office:office" xmlns:oel="http://schemas.microsoft.com/office/2019/extlst" xmlns:r="http://schemas.openxmlformats.org/officeDocument/2006/relationships" xmlns:m="http://schemas.openxmlformats.org/officeDocument/2006/math" xmlns:v="urn:schemas-microsoft-com:vml" xmlns:wp14="http://schemas.microsoft.com/office/word/2010/wordprocessingDrawing" xmlns:wp="http://schemas.openxmlformats.org/drawingml/2006/wordprocessingDrawing" xmlns:w10="urn:schemas-microsoft-com:office:word" xmlns:w="http://schemas.openxmlformats.org/wordprocessingml/2006/main" xmlns:w14="http://schemas.microsoft.com/office/word/2010/wordml" xmlns:w15="http://schemas.microsoft.com/office/word/2012/wordml" xmlns:w16cex="http://schemas.microsoft.com/office/word/2018/wordml/cex" xmlns:w16cid="http://schemas.microsoft.com/office/word/2016/wordml/cid" xmlns:w16="http://schemas.microsoft.com/office/word/2018/wordml" xmlns:w16du="http://schemas.microsoft.com/office/word/2023/wordml/word16du" xmlns:w16sdtdh="http://schemas.microsoft.com/office/word/2020/wordml/sdtdatahash" xmlns:w16se="http://schemas.microsoft.com/office/word/2015/wordml/symex" xmlns:wpg="http://schemas.microsoft.com/office/word/2010/wordprocessingGroup" xmlns:wpi="http://schemas.microsoft.com/office/word/2010/wordprocessingInk" xmlns:wne="http://schemas.microsoft.com/office/word/2006/wordml" xmlns:wps="http://schemas.microsoft.com/office/word/2010/wordprocessingShape" mc:Ignorable="w14 w15 w16se w16cid w16 w16cex w16sdtdh wp14">
   <w:abstractNum w:abstractNumId="0" w15:restartNumberingAfterBreak="0">
     <w:nsid w:val="2304785C"/>
     <w:multiLevelType w:val="hybridMultilevel"/>

</xml_diff>